<commit_message>
just update scrum meeting 1
</commit_message>
<xml_diff>
--- a/Weekly Scrum Meetings/1 - Weekly Scrum Meeting.docx
+++ b/Weekly Scrum Meetings/1 - Weekly Scrum Meeting.docx
@@ -1,6 +1,6 @@
 
 <file path=word/document.xml><?xml version="1.0" encoding="utf-8"?>
-<w:document xmlns:wpc="http://schemas.microsoft.com/office/word/2010/wordprocessingCanvas" xmlns:cx="http://schemas.microsoft.com/office/drawing/2014/chartex" xmlns:cx1="http://schemas.microsoft.com/office/drawing/2015/9/8/chartex" xmlns:cx2="http://schemas.microsoft.com/office/drawing/2015/10/21/chartex" xmlns:cx3="http://schemas.microsoft.com/office/drawing/2016/5/9/chartex" xmlns:cx4="http://schemas.microsoft.com/office/drawing/2016/5/10/chartex" xmlns:cx5="http://schemas.microsoft.com/office/drawing/2016/5/11/chartex" xmlns:cx6="http://schemas.microsoft.com/office/drawing/2016/5/12/chartex" xmlns:cx7="http://schemas.microsoft.com/office/drawing/2016/5/13/chartex" xmlns:cx8="http://schemas.microsoft.com/office/drawing/2016/5/14/chartex" xmlns:mc="http://schemas.openxmlformats.org/markup-compatibility/2006" xmlns:aink="http://schemas.microsoft.com/office/drawing/2016/ink" xmlns:am3d="http://schemas.microsoft.com/office/drawing/2017/model3d" xmlns:o="urn:schemas-microsoft-com:office:office" xmlns:r="http://schemas.openxmlformats.org/officeDocument/2006/relationships" xmlns:m="http://schemas.openxmlformats.org/officeDocument/2006/math" xmlns:v="urn:schemas-microsoft-com:vml" xmlns:wp14="http://schemas.microsoft.com/office/word/2010/wordprocessingDrawing" xmlns:wp="http://schemas.openxmlformats.org/drawingml/2006/wordprocessingDrawing" xmlns:w10="urn:schemas-microsoft-com:office:word" xmlns:w="http://schemas.openxmlformats.org/wordprocessingml/2006/main" xmlns:w14="http://schemas.microsoft.com/office/word/2010/wordml" xmlns:w15="http://schemas.microsoft.com/office/word/2012/wordml" xmlns:w16cex="http://schemas.microsoft.com/office/word/2018/wordml/cex" xmlns:w16cid="http://schemas.microsoft.com/office/word/2016/wordml/cid" xmlns:w16="http://schemas.microsoft.com/office/word/2018/wordml" xmlns:w16sdtdh="http://schemas.microsoft.com/office/word/2020/wordml/sdtdatahash" xmlns:w16se="http://schemas.microsoft.com/office/word/2015/wordml/symex" xmlns:wpg="http://schemas.microsoft.com/office/word/2010/wordprocessingGroup" xmlns:wpi="http://schemas.microsoft.com/office/word/2010/wordprocessingInk" xmlns:wne="http://schemas.microsoft.com/office/word/2006/wordml" xmlns:wps="http://schemas.microsoft.com/office/word/2010/wordprocessingShape" mc:Ignorable="w14 w15 w16se w16cid w16 w16cex w16sdtdh wp14">
+<w:document xmlns:wpc="http://schemas.microsoft.com/office/word/2010/wordprocessingCanvas" xmlns:cx="http://schemas.microsoft.com/office/drawing/2014/chartex" xmlns:cx1="http://schemas.microsoft.com/office/drawing/2015/9/8/chartex" xmlns:cx2="http://schemas.microsoft.com/office/drawing/2015/10/21/chartex" xmlns:cx3="http://schemas.microsoft.com/office/drawing/2016/5/9/chartex" xmlns:cx4="http://schemas.microsoft.com/office/drawing/2016/5/10/chartex" xmlns:cx5="http://schemas.microsoft.com/office/drawing/2016/5/11/chartex" xmlns:cx6="http://schemas.microsoft.com/office/drawing/2016/5/12/chartex" xmlns:cx7="http://schemas.microsoft.com/office/drawing/2016/5/13/chartex" xmlns:cx8="http://schemas.microsoft.com/office/drawing/2016/5/14/chartex" xmlns:mc="http://schemas.openxmlformats.org/markup-compatibility/2006" xmlns:aink="http://schemas.microsoft.com/office/drawing/2016/ink" xmlns:am3d="http://schemas.microsoft.com/office/drawing/2017/model3d" xmlns:o="urn:schemas-microsoft-com:office:office" xmlns:oel="http://schemas.microsoft.com/office/2019/extlst" xmlns:r="http://schemas.openxmlformats.org/officeDocument/2006/relationships" xmlns:m="http://schemas.openxmlformats.org/officeDocument/2006/math" xmlns:v="urn:schemas-microsoft-com:vml" xmlns:wp14="http://schemas.microsoft.com/office/word/2010/wordprocessingDrawing" xmlns:wp="http://schemas.openxmlformats.org/drawingml/2006/wordprocessingDrawing" xmlns:w10="urn:schemas-microsoft-com:office:word" xmlns:w="http://schemas.openxmlformats.org/wordprocessingml/2006/main" xmlns:w14="http://schemas.microsoft.com/office/word/2010/wordml" xmlns:w15="http://schemas.microsoft.com/office/word/2012/wordml" xmlns:w16cex="http://schemas.microsoft.com/office/word/2018/wordml/cex" xmlns:w16cid="http://schemas.microsoft.com/office/word/2016/wordml/cid" xmlns:w16="http://schemas.microsoft.com/office/word/2018/wordml" xmlns:w16sdtdh="http://schemas.microsoft.com/office/word/2020/wordml/sdtdatahash" xmlns:w16se="http://schemas.microsoft.com/office/word/2015/wordml/symex" xmlns:wpg="http://schemas.microsoft.com/office/word/2010/wordprocessingGroup" xmlns:wpi="http://schemas.microsoft.com/office/word/2010/wordprocessingInk" xmlns:wne="http://schemas.microsoft.com/office/word/2006/wordml" xmlns:wps="http://schemas.microsoft.com/office/word/2010/wordprocessingShape" mc:Ignorable="w14 w15 w16se w16cid w16 w16cex w16sdtdh wp14">
   <w:body>
     <w:p>
       <w:pPr>
@@ -92,7 +92,7 @@
           <w:szCs w:val="34"/>
         </w:rPr>
         <w:drawing>
-          <wp:inline distT="0" distB="0" distL="0" distR="0" wp14:anchorId="60A356E8" wp14:editId="7549EE1A">
+          <wp:inline distT="0" distB="0" distL="0" distR="0" wp14:anchorId="60A356E8" wp14:editId="33B0075C">
             <wp:extent cx="157163" cy="157163"/>
             <wp:effectExtent l="0" t="0" r="0" b="0"/>
             <wp:docPr id="1499542647" name="Picture 4" descr=":white_check_mark:"/>
@@ -288,36 +288,21 @@
               <w:rPr>
                 <w:rFonts w:ascii="Times New Roman" w:eastAsia="Times New Roman" w:hAnsi="Times New Roman" w:cs="Times New Roman"/>
               </w:rPr>
-              <w:t>​​</w:t>
-            </w:r>
-          </w:p>
-          <w:p>
-            <w:pPr>
-              <w:rPr>
-                <w:rFonts w:ascii="Times New Roman" w:eastAsia="Times New Roman" w:hAnsi="Times New Roman" w:cs="Times New Roman"/>
-              </w:rPr>
-            </w:pPr>
-          </w:p>
-          <w:p>
-            <w:pPr>
-              <w:rPr>
-                <w:rFonts w:ascii="Times New Roman" w:eastAsia="Times New Roman" w:hAnsi="Times New Roman" w:cs="Times New Roman"/>
-              </w:rPr>
-            </w:pPr>
-          </w:p>
-          <w:p>
-            <w:pPr>
-              <w:rPr>
-                <w:rFonts w:ascii="Times New Roman" w:eastAsia="Times New Roman" w:hAnsi="Times New Roman" w:cs="Times New Roman"/>
-              </w:rPr>
-            </w:pPr>
-          </w:p>
-          <w:p>
-            <w:pPr>
-              <w:rPr>
-                <w:rFonts w:ascii="Times New Roman" w:eastAsia="Times New Roman" w:hAnsi="Times New Roman" w:cs="Times New Roman"/>
-              </w:rPr>
-            </w:pPr>
+              <w:t>​</w:t>
+            </w:r>
+          </w:p>
+          <w:p>
+            <w:pPr>
+              <w:rPr>
+                <w:rFonts w:ascii="Times New Roman" w:eastAsia="Times New Roman" w:hAnsi="Times New Roman" w:cs="Times New Roman"/>
+              </w:rPr>
+            </w:pPr>
+            <w:r>
+              <w:rPr>
+                <w:rFonts w:ascii="Times New Roman" w:eastAsia="Times New Roman" w:hAnsi="Times New Roman" w:cs="Times New Roman"/>
+              </w:rPr>
+              <w:t>Each team member looked at different data sets to bring to this meeting.</w:t>
+            </w:r>
           </w:p>
           <w:p>
             <w:pPr>
@@ -344,6 +329,12 @@
               </w:rPr>
               <w:t>​​</w:t>
             </w:r>
+            <w:r>
+              <w:rPr>
+                <w:rFonts w:ascii="Times New Roman" w:eastAsia="Times New Roman" w:hAnsi="Times New Roman" w:cs="Times New Roman"/>
+              </w:rPr>
+              <w:t>Decided on the data set we are going to use. Split up the M2 document amongst team members, update Kanban git hub board.</w:t>
+            </w:r>
           </w:p>
         </w:tc>
         <w:tc>
@@ -361,8 +352,29 @@
               <w:rPr>
                 <w:rFonts w:ascii="Times New Roman" w:eastAsia="Times New Roman" w:hAnsi="Times New Roman" w:cs="Times New Roman"/>
               </w:rPr>
-              <w:t>​​</w:t>
-            </w:r>
+              <w:t>​​add the TA to the repo</w:t>
+            </w:r>
+            <w:r>
+              <w:rPr>
+                <w:rFonts w:ascii="Times New Roman" w:eastAsia="Times New Roman" w:hAnsi="Times New Roman" w:cs="Times New Roman"/>
+              </w:rPr>
+              <w:t xml:space="preserve">, verify that this dataset is viable for this project, do research for dataset regarding female physiological stress </w:t>
+            </w:r>
+            <w:proofErr w:type="gramStart"/>
+            <w:r>
+              <w:rPr>
+                <w:rFonts w:ascii="Times New Roman" w:eastAsia="Times New Roman" w:hAnsi="Times New Roman" w:cs="Times New Roman"/>
+              </w:rPr>
+              <w:t>response</w:t>
+            </w:r>
+            <w:proofErr w:type="gramEnd"/>
+          </w:p>
+          <w:p>
+            <w:pPr>
+              <w:rPr>
+                <w:rFonts w:ascii="Times New Roman" w:eastAsia="Times New Roman" w:hAnsi="Times New Roman" w:cs="Times New Roman"/>
+              </w:rPr>
+            </w:pPr>
           </w:p>
         </w:tc>
       </w:tr>
@@ -436,7 +448,7 @@
           <w:szCs w:val="34"/>
         </w:rPr>
         <w:drawing>
-          <wp:inline distT="0" distB="0" distL="0" distR="0" wp14:anchorId="304043E6" wp14:editId="2C798A20">
+          <wp:inline distT="0" distB="0" distL="0" distR="0" wp14:anchorId="304043E6" wp14:editId="2FBE542D">
             <wp:extent cx="171450" cy="171450"/>
             <wp:effectExtent l="0" t="0" r="6350" b="6350"/>
             <wp:docPr id="922092399" name="Picture 3" descr=":busts_in_silhouette:"/>
@@ -649,6 +661,13 @@
               </w:rPr>
               <w:t xml:space="preserve">​​ </w:t>
             </w:r>
+            <w:r>
+              <w:rPr>
+                <w:rFonts w:ascii="Times New Roman" w:eastAsia="Times New Roman" w:hAnsi="Times New Roman" w:cs="Times New Roman"/>
+                <w:spacing w:val="-1"/>
+              </w:rPr>
+              <w:t>Scrum Master</w:t>
+            </w:r>
           </w:p>
         </w:tc>
       </w:tr>
@@ -687,6 +706,13 @@
                 <w:spacing w:val="-1"/>
               </w:rPr>
             </w:pPr>
+            <w:r>
+              <w:rPr>
+                <w:rFonts w:ascii="Times New Roman" w:eastAsia="Times New Roman" w:hAnsi="Times New Roman" w:cs="Times New Roman"/>
+                <w:spacing w:val="-1"/>
+              </w:rPr>
+              <w:t>Dev Team Representative</w:t>
+            </w:r>
           </w:p>
         </w:tc>
       </w:tr>
@@ -725,6 +751,13 @@
                 <w:spacing w:val="-1"/>
               </w:rPr>
             </w:pPr>
+            <w:r>
+              <w:rPr>
+                <w:rFonts w:ascii="Times New Roman" w:eastAsia="Times New Roman" w:hAnsi="Times New Roman" w:cs="Times New Roman"/>
+                <w:spacing w:val="-1"/>
+              </w:rPr>
+              <w:t>Dev Team</w:t>
+            </w:r>
           </w:p>
         </w:tc>
       </w:tr>
@@ -763,6 +796,13 @@
                 <w:spacing w:val="-1"/>
               </w:rPr>
             </w:pPr>
+            <w:r>
+              <w:rPr>
+                <w:rFonts w:ascii="Times New Roman" w:eastAsia="Times New Roman" w:hAnsi="Times New Roman" w:cs="Times New Roman"/>
+                <w:spacing w:val="-1"/>
+              </w:rPr>
+              <w:t>Product Owner</w:t>
+            </w:r>
           </w:p>
         </w:tc>
       </w:tr>
@@ -847,7 +887,7 @@
           <w:szCs w:val="34"/>
         </w:rPr>
         <w:drawing>
-          <wp:inline distT="0" distB="0" distL="0" distR="0" wp14:anchorId="4DB4B09C" wp14:editId="27E83959">
+          <wp:inline distT="0" distB="0" distL="0" distR="0" wp14:anchorId="4DB4B09C" wp14:editId="355C448B">
             <wp:extent cx="185738" cy="185738"/>
             <wp:effectExtent l="0" t="0" r="5080" b="5080"/>
             <wp:docPr id="459473846" name="Picture 2" descr=":pencil2:"/>
@@ -1028,7 +1068,7 @@
                 <w:rFonts w:ascii="Times New Roman" w:eastAsia="Times New Roman" w:hAnsi="Times New Roman" w:cs="Times New Roman"/>
                 <w:spacing w:val="-1"/>
               </w:rPr>
-              <w:t>e.g., Bugs</w:t>
+              <w:t xml:space="preserve">First </w:t>
             </w:r>
           </w:p>
         </w:tc>
@@ -1321,6 +1361,13 @@
               </w:rPr>
               <w:t xml:space="preserve">​​ </w:t>
             </w:r>
+            <w:r>
+              <w:rPr>
+                <w:rFonts w:ascii="Times New Roman" w:eastAsia="Times New Roman" w:hAnsi="Times New Roman" w:cs="Times New Roman"/>
+                <w:spacing w:val="-1"/>
+              </w:rPr>
+              <w:t>February 1, 2024</w:t>
+            </w:r>
           </w:p>
         </w:tc>
       </w:tr>
@@ -1362,6 +1409,13 @@
                 <w:spacing w:val="-1"/>
               </w:rPr>
             </w:pPr>
+            <w:r>
+              <w:rPr>
+                <w:rFonts w:ascii="Times New Roman" w:eastAsia="Times New Roman" w:hAnsi="Times New Roman" w:cs="Times New Roman"/>
+                <w:spacing w:val="-1"/>
+              </w:rPr>
+              <w:t>February 8, 2024</w:t>
+            </w:r>
           </w:p>
         </w:tc>
       </w:tr>
@@ -1409,6 +1463,13 @@
               </w:rPr>
               <w:t xml:space="preserve">​​ </w:t>
             </w:r>
+            <w:r>
+              <w:rPr>
+                <w:rFonts w:ascii="Times New Roman" w:eastAsia="Times New Roman" w:hAnsi="Times New Roman" w:cs="Times New Roman"/>
+                <w:spacing w:val="-1"/>
+              </w:rPr>
+              <w:t>Set up phase and project planning</w:t>
+            </w:r>
           </w:p>
         </w:tc>
       </w:tr>
@@ -1449,6 +1510,13 @@
                 <w:spacing w:val="-1"/>
               </w:rPr>
             </w:pPr>
+            <w:r>
+              <w:rPr>
+                <w:rFonts w:ascii="Times New Roman" w:eastAsia="Times New Roman" w:hAnsi="Times New Roman" w:cs="Times New Roman"/>
+                <w:spacing w:val="-1"/>
+              </w:rPr>
+              <w:t>55%</w:t>
+            </w:r>
           </w:p>
         </w:tc>
       </w:tr>
@@ -1489,6 +1557,13 @@
                 <w:spacing w:val="-1"/>
               </w:rPr>
             </w:pPr>
+            <w:r>
+              <w:rPr>
+                <w:rFonts w:ascii="Times New Roman" w:eastAsia="Times New Roman" w:hAnsi="Times New Roman" w:cs="Times New Roman"/>
+                <w:spacing w:val="-1"/>
+              </w:rPr>
+              <w:t>Anticipated 0-10%</w:t>
+            </w:r>
           </w:p>
         </w:tc>
       </w:tr>
@@ -1534,80 +1609,52 @@
                 <w:rFonts w:ascii="Times New Roman" w:eastAsia="Times New Roman" w:hAnsi="Times New Roman" w:cs="Times New Roman"/>
                 <w:spacing w:val="-1"/>
               </w:rPr>
-              <w:t xml:space="preserve"> Member 1</w:t>
-            </w:r>
-            <w:r>
-              <w:rPr>
-                <w:rFonts w:ascii="Times New Roman" w:eastAsia="Times New Roman" w:hAnsi="Times New Roman" w:cs="Times New Roman"/>
-                <w:spacing w:val="-1"/>
-              </w:rPr>
-              <w:t>:</w:t>
-            </w:r>
-          </w:p>
-          <w:p>
-            <w:pPr>
-              <w:rPr>
-                <w:rFonts w:ascii="Times New Roman" w:eastAsia="Times New Roman" w:hAnsi="Times New Roman" w:cs="Times New Roman"/>
-                <w:spacing w:val="-1"/>
-              </w:rPr>
-            </w:pPr>
-            <w:r>
-              <w:rPr>
-                <w:rFonts w:ascii="Times New Roman" w:eastAsia="Times New Roman" w:hAnsi="Times New Roman" w:cs="Times New Roman"/>
-                <w:spacing w:val="-1"/>
-              </w:rPr>
-              <w:t xml:space="preserve"> Member 2</w:t>
-            </w:r>
-            <w:r>
-              <w:rPr>
-                <w:rFonts w:ascii="Times New Roman" w:eastAsia="Times New Roman" w:hAnsi="Times New Roman" w:cs="Times New Roman"/>
-                <w:spacing w:val="-1"/>
-              </w:rPr>
-              <w:t>:</w:t>
-            </w:r>
-          </w:p>
-          <w:p>
-            <w:pPr>
-              <w:rPr>
-                <w:rFonts w:ascii="Times New Roman" w:eastAsia="Times New Roman" w:hAnsi="Times New Roman" w:cs="Times New Roman"/>
-                <w:spacing w:val="-1"/>
-              </w:rPr>
-            </w:pPr>
-            <w:r>
-              <w:rPr>
-                <w:rFonts w:ascii="Times New Roman" w:eastAsia="Times New Roman" w:hAnsi="Times New Roman" w:cs="Times New Roman"/>
-                <w:spacing w:val="-1"/>
-              </w:rPr>
-              <w:t xml:space="preserve"> Member 3</w:t>
-            </w:r>
-            <w:r>
-              <w:rPr>
-                <w:rFonts w:ascii="Times New Roman" w:eastAsia="Times New Roman" w:hAnsi="Times New Roman" w:cs="Times New Roman"/>
-                <w:spacing w:val="-1"/>
-              </w:rPr>
-              <w:t>:</w:t>
-            </w:r>
-          </w:p>
-          <w:p>
-            <w:pPr>
-              <w:rPr>
-                <w:rFonts w:ascii="Times New Roman" w:eastAsia="Times New Roman" w:hAnsi="Times New Roman" w:cs="Times New Roman"/>
-                <w:spacing w:val="-1"/>
-              </w:rPr>
-            </w:pPr>
-            <w:r>
-              <w:rPr>
-                <w:rFonts w:ascii="Times New Roman" w:eastAsia="Times New Roman" w:hAnsi="Times New Roman" w:cs="Times New Roman"/>
-                <w:spacing w:val="-1"/>
-              </w:rPr>
-              <w:t xml:space="preserve"> Member 4</w:t>
-            </w:r>
-            <w:r>
-              <w:rPr>
-                <w:rFonts w:ascii="Times New Roman" w:eastAsia="Times New Roman" w:hAnsi="Times New Roman" w:cs="Times New Roman"/>
-                <w:spacing w:val="-1"/>
-              </w:rPr>
-              <w:t>:</w:t>
+              <w:t>Member 1: 30%</w:t>
+            </w:r>
+          </w:p>
+          <w:p>
+            <w:pPr>
+              <w:rPr>
+                <w:rFonts w:ascii="Times New Roman" w:eastAsia="Times New Roman" w:hAnsi="Times New Roman" w:cs="Times New Roman"/>
+                <w:spacing w:val="-1"/>
+              </w:rPr>
+            </w:pPr>
+            <w:r>
+              <w:rPr>
+                <w:rFonts w:ascii="Times New Roman" w:eastAsia="Times New Roman" w:hAnsi="Times New Roman" w:cs="Times New Roman"/>
+                <w:spacing w:val="-1"/>
+              </w:rPr>
+              <w:t xml:space="preserve"> Member 2: 60%</w:t>
+            </w:r>
+          </w:p>
+          <w:p>
+            <w:pPr>
+              <w:rPr>
+                <w:rFonts w:ascii="Times New Roman" w:eastAsia="Times New Roman" w:hAnsi="Times New Roman" w:cs="Times New Roman"/>
+                <w:spacing w:val="-1"/>
+              </w:rPr>
+            </w:pPr>
+            <w:r>
+              <w:rPr>
+                <w:rFonts w:ascii="Times New Roman" w:eastAsia="Times New Roman" w:hAnsi="Times New Roman" w:cs="Times New Roman"/>
+                <w:spacing w:val="-1"/>
+              </w:rPr>
+              <w:t xml:space="preserve"> Member 3: 60%</w:t>
+            </w:r>
+          </w:p>
+          <w:p>
+            <w:pPr>
+              <w:rPr>
+                <w:rFonts w:ascii="Times New Roman" w:eastAsia="Times New Roman" w:hAnsi="Times New Roman" w:cs="Times New Roman"/>
+                <w:spacing w:val="-1"/>
+              </w:rPr>
+            </w:pPr>
+            <w:r>
+              <w:rPr>
+                <w:rFonts w:ascii="Times New Roman" w:eastAsia="Times New Roman" w:hAnsi="Times New Roman" w:cs="Times New Roman"/>
+                <w:spacing w:val="-1"/>
+              </w:rPr>
+              <w:t xml:space="preserve"> Member 4: 60%</w:t>
             </w:r>
           </w:p>
         </w:tc>
@@ -1659,6 +1706,29 @@
                 <w:spacing w:val="-1"/>
               </w:rPr>
             </w:pPr>
+            <w:r>
+              <w:rPr>
+                <w:rFonts w:ascii="Times New Roman" w:eastAsia="Times New Roman" w:hAnsi="Times New Roman" w:cs="Times New Roman"/>
+                <w:spacing w:val="-1"/>
+              </w:rPr>
+              <w:t xml:space="preserve">Problems arise from dataset we have chosen, and we </w:t>
+            </w:r>
+            <w:proofErr w:type="gramStart"/>
+            <w:r>
+              <w:rPr>
+                <w:rFonts w:ascii="Times New Roman" w:eastAsia="Times New Roman" w:hAnsi="Times New Roman" w:cs="Times New Roman"/>
+                <w:spacing w:val="-1"/>
+              </w:rPr>
+              <w:t>have to</w:t>
+            </w:r>
+            <w:proofErr w:type="gramEnd"/>
+            <w:r>
+              <w:rPr>
+                <w:rFonts w:ascii="Times New Roman" w:eastAsia="Times New Roman" w:hAnsi="Times New Roman" w:cs="Times New Roman"/>
+                <w:spacing w:val="-1"/>
+              </w:rPr>
+              <w:t xml:space="preserve"> research and decide on a new one to use</w:t>
+            </w:r>
           </w:p>
         </w:tc>
       </w:tr>
@@ -1709,6 +1779,13 @@
                 <w:spacing w:val="-1"/>
               </w:rPr>
             </w:pPr>
+            <w:r>
+              <w:rPr>
+                <w:rFonts w:ascii="Times New Roman" w:eastAsia="Times New Roman" w:hAnsi="Times New Roman" w:cs="Times New Roman"/>
+                <w:spacing w:val="-1"/>
+              </w:rPr>
+              <w:t>Thoroughly research and understand the dataset and see if it fully applicable to our project idea.</w:t>
+            </w:r>
           </w:p>
         </w:tc>
       </w:tr>
@@ -1783,7 +1860,7 @@
           <w:szCs w:val="34"/>
         </w:rPr>
         <w:drawing>
-          <wp:inline distT="0" distB="0" distL="0" distR="0" wp14:anchorId="12ECDBA9" wp14:editId="23B38B15">
+          <wp:inline distT="0" distB="0" distL="0" distR="0" wp14:anchorId="12ECDBA9" wp14:editId="64373795">
             <wp:extent cx="178594" cy="178594"/>
             <wp:effectExtent l="0" t="0" r="0" b="0"/>
             <wp:docPr id="306956271" name="Picture 1" descr=":books:"/>
@@ -1856,22 +1933,305 @@
     </w:p>
     <w:p>
       <w:pPr>
+        <w:pStyle w:val="ListParagraph"/>
         <w:numPr>
           <w:ilvl w:val="0"/>
           <w:numId w:val="1"/>
         </w:numPr>
-        <w:rPr>
-          <w:rFonts w:ascii="Times New Roman" w:eastAsia="Times New Roman" w:hAnsi="Times New Roman" w:cs="Times New Roman"/>
-          <w:spacing w:val="-1"/>
-        </w:rPr>
-      </w:pPr>
+      </w:pPr>
+      <w:r>
+        <w:t>The Female Heart: Sex Differences in the Dynamics of ECG in Response to Stress</w:t>
+      </w:r>
     </w:p>
     <w:p>
       <w:pPr>
+        <w:numPr>
+          <w:ilvl w:val="1"/>
+          <w:numId w:val="1"/>
+        </w:numPr>
+        <w:rPr>
+          <w:rFonts w:ascii="Times New Roman" w:eastAsia="Times New Roman" w:hAnsi="Times New Roman" w:cs="Times New Roman"/>
+          <w:spacing w:val="-1"/>
+        </w:rPr>
+      </w:pPr>
+      <w:hyperlink r:id="rId9" w:history="1">
+        <w:r>
+          <w:rPr>
+            <w:rStyle w:val="Hyperlink"/>
+            <w:rFonts w:ascii="Times New Roman" w:eastAsia="Times New Roman" w:hAnsi="Times New Roman" w:cs="Times New Roman"/>
+            <w:spacing w:val="-1"/>
+          </w:rPr>
+          <w:t>https://www.ncbi.nlm.nih.gov/pmc/articles/PMC6279887/</w:t>
+        </w:r>
+      </w:hyperlink>
+    </w:p>
+    <w:p>
+      <w:pPr>
+        <w:pStyle w:val="ListParagraph"/>
         <w:numPr>
           <w:ilvl w:val="0"/>
           <w:numId w:val="1"/>
         </w:numPr>
+        <w:rPr>
+          <w:rFonts w:ascii="Times New Roman" w:eastAsia="Times New Roman" w:hAnsi="Times New Roman" w:cs="Times New Roman"/>
+          <w:spacing w:val="-1"/>
+        </w:rPr>
+      </w:pPr>
+      <w:r>
+        <w:rPr>
+          <w:rFonts w:ascii="Cambria" w:hAnsi="Cambria"/>
+          <w:color w:val="000000"/>
+          <w:spacing w:val="-2"/>
+        </w:rPr>
+        <w:t>Relationship Between Chronic Stress and Heart Rate Over Time Modulated by Gender in a Cohort of Office Workers: Cross-Sectional Study Using Wearable Technologies</w:t>
+      </w:r>
+    </w:p>
+    <w:p>
+      <w:pPr>
+        <w:numPr>
+          <w:ilvl w:val="1"/>
+          <w:numId w:val="1"/>
+        </w:numPr>
+        <w:rPr>
+          <w:rFonts w:ascii="Times New Roman" w:eastAsia="Times New Roman" w:hAnsi="Times New Roman" w:cs="Times New Roman"/>
+          <w:spacing w:val="-1"/>
+        </w:rPr>
+      </w:pPr>
+      <w:hyperlink r:id="rId10" w:history="1">
+        <w:r>
+          <w:rPr>
+            <w:rStyle w:val="Hyperlink"/>
+            <w:rFonts w:ascii="Times New Roman" w:eastAsia="Times New Roman" w:hAnsi="Times New Roman" w:cs="Times New Roman"/>
+            <w:spacing w:val="-1"/>
+          </w:rPr>
+          <w:t>https://www.ncbi.nlm.nih.gov/pmc/articles/PMC7511872/</w:t>
+        </w:r>
+      </w:hyperlink>
+    </w:p>
+    <w:p>
+      <w:pPr>
+        <w:numPr>
+          <w:ilvl w:val="0"/>
+          <w:numId w:val="1"/>
+        </w:numPr>
+        <w:rPr>
+          <w:rFonts w:ascii="Times New Roman" w:eastAsia="Times New Roman" w:hAnsi="Times New Roman" w:cs="Times New Roman"/>
+          <w:spacing w:val="-1"/>
+        </w:rPr>
+      </w:pPr>
+      <w:r>
+        <w:t>How the ‘Fight-or-Flight’ Hormone Affects Women's Hearts Differently</w:t>
+      </w:r>
+    </w:p>
+    <w:p>
+      <w:pPr>
+        <w:numPr>
+          <w:ilvl w:val="1"/>
+          <w:numId w:val="1"/>
+        </w:numPr>
+        <w:rPr>
+          <w:rFonts w:ascii="Times New Roman" w:eastAsia="Times New Roman" w:hAnsi="Times New Roman" w:cs="Times New Roman"/>
+          <w:spacing w:val="-1"/>
+        </w:rPr>
+      </w:pPr>
+      <w:hyperlink r:id="rId11" w:history="1">
+        <w:r>
+          <w:rPr>
+            <w:rStyle w:val="Hyperlink"/>
+            <w:rFonts w:ascii="Times New Roman" w:eastAsia="Times New Roman" w:hAnsi="Times New Roman" w:cs="Times New Roman"/>
+          </w:rPr>
+          <w:t>https://medicine.yale.edu/news-article/how-the-fight-or-flight-hormone-affects-womens-hearts-differently/</w:t>
+        </w:r>
+      </w:hyperlink>
+    </w:p>
+    <w:p>
+      <w:pPr>
+        <w:numPr>
+          <w:ilvl w:val="0"/>
+          <w:numId w:val="1"/>
+        </w:numPr>
+        <w:rPr>
+          <w:rFonts w:ascii="Times New Roman" w:eastAsia="Times New Roman" w:hAnsi="Times New Roman" w:cs="Times New Roman"/>
+          <w:spacing w:val="-1"/>
+        </w:rPr>
+      </w:pPr>
+      <w:r>
+        <w:t>Gender Differences in Perceived Stress and Biological Stress Markers are Associated with Changes in Resting Heart Rate</w:t>
+      </w:r>
+    </w:p>
+    <w:p>
+      <w:pPr>
+        <w:numPr>
+          <w:ilvl w:val="1"/>
+          <w:numId w:val="1"/>
+        </w:numPr>
+        <w:rPr>
+          <w:rFonts w:ascii="Times New Roman" w:eastAsia="Times New Roman" w:hAnsi="Times New Roman" w:cs="Times New Roman"/>
+          <w:spacing w:val="-1"/>
+        </w:rPr>
+      </w:pPr>
+      <w:hyperlink r:id="rId12" w:history="1">
+        <w:r>
+          <w:rPr>
+            <w:rStyle w:val="Hyperlink"/>
+            <w:rFonts w:ascii="Times New Roman" w:eastAsia="Times New Roman" w:hAnsi="Times New Roman" w:cs="Times New Roman"/>
+            <w:spacing w:val="-1"/>
+          </w:rPr>
+          <w:t>https://faseb.onlinelibrary.wiley.com/doi/abs/10.1096/fasebj.2022.36.S1.L7641</w:t>
+        </w:r>
+      </w:hyperlink>
+    </w:p>
+    <w:p>
+      <w:pPr>
+        <w:numPr>
+          <w:ilvl w:val="0"/>
+          <w:numId w:val="1"/>
+        </w:numPr>
+        <w:rPr>
+          <w:rFonts w:ascii="Times New Roman" w:eastAsia="Times New Roman" w:hAnsi="Times New Roman" w:cs="Times New Roman"/>
+          <w:spacing w:val="-1"/>
+        </w:rPr>
+      </w:pPr>
+      <w:r>
+        <w:rPr>
+          <w:rStyle w:val="title-text"/>
+          <w:rFonts w:ascii="Georgia" w:hAnsi="Georgia"/>
+          <w:color w:val="1F1F1F"/>
+        </w:rPr>
+        <w:t xml:space="preserve">Factors affecting female college students’ intention to use digital technology in wearable devices to stimulate health </w:t>
+      </w:r>
+      <w:proofErr w:type="gramStart"/>
+      <w:r>
+        <w:rPr>
+          <w:rStyle w:val="title-text"/>
+          <w:rFonts w:ascii="Georgia" w:hAnsi="Georgia"/>
+          <w:color w:val="1F1F1F"/>
+        </w:rPr>
+        <w:t>monitoring</w:t>
+      </w:r>
+      <w:proofErr w:type="gramEnd"/>
+    </w:p>
+    <w:p>
+      <w:pPr>
+        <w:numPr>
+          <w:ilvl w:val="1"/>
+          <w:numId w:val="1"/>
+        </w:numPr>
+        <w:rPr>
+          <w:rFonts w:ascii="Times New Roman" w:eastAsia="Times New Roman" w:hAnsi="Times New Roman" w:cs="Times New Roman"/>
+          <w:spacing w:val="-1"/>
+        </w:rPr>
+      </w:pPr>
+      <w:hyperlink r:id="rId13" w:history="1">
+        <w:r>
+          <w:rPr>
+            <w:rStyle w:val="Hyperlink"/>
+            <w:rFonts w:ascii="Times New Roman" w:eastAsia="Times New Roman" w:hAnsi="Times New Roman" w:cs="Times New Roman"/>
+            <w:spacing w:val="-1"/>
+          </w:rPr>
+          <w:t>https://www.sciencedirect.com/science/article/pii/S2405844023053264</w:t>
+        </w:r>
+      </w:hyperlink>
+    </w:p>
+    <w:p>
+      <w:pPr>
+        <w:numPr>
+          <w:ilvl w:val="0"/>
+          <w:numId w:val="1"/>
+        </w:numPr>
+        <w:rPr>
+          <w:rFonts w:ascii="Times New Roman" w:eastAsia="Times New Roman" w:hAnsi="Times New Roman" w:cs="Times New Roman"/>
+          <w:spacing w:val="-1"/>
+        </w:rPr>
+      </w:pPr>
+      <w:r>
+        <w:rPr>
+          <w:rFonts w:ascii="PT Serif" w:hAnsi="PT Serif"/>
+          <w:color w:val="333333"/>
+        </w:rPr>
+        <w:t xml:space="preserve">Women’s embodied experiences of using wearable digital self-tracking health technology: A review of the qualitative research </w:t>
+      </w:r>
+      <w:proofErr w:type="gramStart"/>
+      <w:r>
+        <w:rPr>
+          <w:rFonts w:ascii="PT Serif" w:hAnsi="PT Serif"/>
+          <w:color w:val="333333"/>
+        </w:rPr>
+        <w:t>literature</w:t>
+      </w:r>
+      <w:proofErr w:type="gramEnd"/>
+    </w:p>
+    <w:p>
+      <w:pPr>
+        <w:numPr>
+          <w:ilvl w:val="1"/>
+          <w:numId w:val="1"/>
+        </w:numPr>
+        <w:rPr>
+          <w:rFonts w:ascii="Times New Roman" w:eastAsia="Times New Roman" w:hAnsi="Times New Roman" w:cs="Times New Roman"/>
+          <w:spacing w:val="-1"/>
+        </w:rPr>
+      </w:pPr>
+      <w:hyperlink r:id="rId14" w:history="1">
+        <w:r>
+          <w:rPr>
+            <w:rStyle w:val="Hyperlink"/>
+          </w:rPr>
+          <w:t>https://www.tandfonline.com/doi/full/10.1080/07399332.2021.1884682</w:t>
+        </w:r>
+      </w:hyperlink>
+    </w:p>
+    <w:p>
+      <w:pPr>
+        <w:ind w:left="1080"/>
+        <w:rPr>
+          <w:rFonts w:ascii="Times New Roman" w:eastAsia="Times New Roman" w:hAnsi="Times New Roman" w:cs="Times New Roman"/>
+          <w:spacing w:val="-1"/>
+        </w:rPr>
+      </w:pPr>
+    </w:p>
+    <w:p>
+      <w:pPr>
+        <w:ind w:left="1080"/>
+        <w:rPr>
+          <w:rFonts w:ascii="Times New Roman" w:eastAsia="Times New Roman" w:hAnsi="Times New Roman" w:cs="Times New Roman"/>
+          <w:spacing w:val="-1"/>
+        </w:rPr>
+      </w:pPr>
+    </w:p>
+    <w:p>
+      <w:pPr>
+        <w:ind w:left="1080"/>
+        <w:rPr>
+          <w:rFonts w:ascii="Times New Roman" w:eastAsia="Times New Roman" w:hAnsi="Times New Roman" w:cs="Times New Roman"/>
+          <w:spacing w:val="-1"/>
+        </w:rPr>
+      </w:pPr>
+    </w:p>
+    <w:p>
+      <w:pPr>
+        <w:pStyle w:val="ListParagraph"/>
+        <w:numPr>
+          <w:ilvl w:val="0"/>
+          <w:numId w:val="2"/>
+        </w:numPr>
+        <w:rPr>
+          <w:rFonts w:ascii="Times New Roman" w:eastAsia="Times New Roman" w:hAnsi="Times New Roman" w:cs="Times New Roman"/>
+          <w:spacing w:val="-1"/>
+        </w:rPr>
+      </w:pPr>
+      <w:r>
+        <w:rPr>
+          <w:rFonts w:ascii="Times New Roman" w:eastAsia="Times New Roman" w:hAnsi="Times New Roman" w:cs="Times New Roman"/>
+          <w:spacing w:val="-1"/>
+        </w:rPr>
+        <w:t>Just a bunch of resources but can do your own research and see more relevant articles.</w:t>
+      </w:r>
+    </w:p>
+    <w:p/>
+    <w:p>
+      <w:pPr>
+        <w:ind w:left="720"/>
         <w:rPr>
           <w:rFonts w:ascii="Times New Roman" w:eastAsia="Times New Roman" w:hAnsi="Times New Roman" w:cs="Times New Roman"/>
           <w:spacing w:val="-1"/>
@@ -1898,7 +2258,7 @@
 </file>
 
 <file path=word/numbering.xml><?xml version="1.0" encoding="utf-8"?>
-<w:numbering xmlns:wpc="http://schemas.microsoft.com/office/word/2010/wordprocessingCanvas" xmlns:cx="http://schemas.microsoft.com/office/drawing/2014/chartex" xmlns:cx1="http://schemas.microsoft.com/office/drawing/2015/9/8/chartex" xmlns:cx2="http://schemas.microsoft.com/office/drawing/2015/10/21/chartex" xmlns:cx3="http://schemas.microsoft.com/office/drawing/2016/5/9/chartex" xmlns:cx4="http://schemas.microsoft.com/office/drawing/2016/5/10/chartex" xmlns:cx5="http://schemas.microsoft.com/office/drawing/2016/5/11/chartex" xmlns:cx6="http://schemas.microsoft.com/office/drawing/2016/5/12/chartex" xmlns:cx7="http://schemas.microsoft.com/office/drawing/2016/5/13/chartex" xmlns:cx8="http://schemas.microsoft.com/office/drawing/2016/5/14/chartex" xmlns:mc="http://schemas.openxmlformats.org/markup-compatibility/2006" xmlns:aink="http://schemas.microsoft.com/office/drawing/2016/ink" xmlns:am3d="http://schemas.microsoft.com/office/drawing/2017/model3d" xmlns:o="urn:schemas-microsoft-com:office:office" xmlns:r="http://schemas.openxmlformats.org/officeDocument/2006/relationships" xmlns:m="http://schemas.openxmlformats.org/officeDocument/2006/math" xmlns:v="urn:schemas-microsoft-com:vml" xmlns:wp14="http://schemas.microsoft.com/office/word/2010/wordprocessingDrawing" xmlns:wp="http://schemas.openxmlformats.org/drawingml/2006/wordprocessingDrawing" xmlns:w10="urn:schemas-microsoft-com:office:word" xmlns:w="http://schemas.openxmlformats.org/wordprocessingml/2006/main" xmlns:w14="http://schemas.microsoft.com/office/word/2010/wordml" xmlns:w15="http://schemas.microsoft.com/office/word/2012/wordml" xmlns:w16cex="http://schemas.microsoft.com/office/word/2018/wordml/cex" xmlns:w16cid="http://schemas.microsoft.com/office/word/2016/wordml/cid" xmlns:w16="http://schemas.microsoft.com/office/word/2018/wordml" xmlns:w16sdtdh="http://schemas.microsoft.com/office/word/2020/wordml/sdtdatahash" xmlns:w16se="http://schemas.microsoft.com/office/word/2015/wordml/symex" xmlns:wpg="http://schemas.microsoft.com/office/word/2010/wordprocessingGroup" xmlns:wpi="http://schemas.microsoft.com/office/word/2010/wordprocessingInk" xmlns:wne="http://schemas.microsoft.com/office/word/2006/wordml" xmlns:wps="http://schemas.microsoft.com/office/word/2010/wordprocessingShape" mc:Ignorable="w14 w15 w16se w16cid w16 w16cex w16sdtdh wp14">
+<w:numbering xmlns:wpc="http://schemas.microsoft.com/office/word/2010/wordprocessingCanvas" xmlns:cx="http://schemas.microsoft.com/office/drawing/2014/chartex" xmlns:cx1="http://schemas.microsoft.com/office/drawing/2015/9/8/chartex" xmlns:cx2="http://schemas.microsoft.com/office/drawing/2015/10/21/chartex" xmlns:cx3="http://schemas.microsoft.com/office/drawing/2016/5/9/chartex" xmlns:cx4="http://schemas.microsoft.com/office/drawing/2016/5/10/chartex" xmlns:cx5="http://schemas.microsoft.com/office/drawing/2016/5/11/chartex" xmlns:cx6="http://schemas.microsoft.com/office/drawing/2016/5/12/chartex" xmlns:cx7="http://schemas.microsoft.com/office/drawing/2016/5/13/chartex" xmlns:cx8="http://schemas.microsoft.com/office/drawing/2016/5/14/chartex" xmlns:mc="http://schemas.openxmlformats.org/markup-compatibility/2006" xmlns:aink="http://schemas.microsoft.com/office/drawing/2016/ink" xmlns:am3d="http://schemas.microsoft.com/office/drawing/2017/model3d" xmlns:o="urn:schemas-microsoft-com:office:office" xmlns:oel="http://schemas.microsoft.com/office/2019/extlst" xmlns:r="http://schemas.openxmlformats.org/officeDocument/2006/relationships" xmlns:m="http://schemas.openxmlformats.org/officeDocument/2006/math" xmlns:v="urn:schemas-microsoft-com:vml" xmlns:wp14="http://schemas.microsoft.com/office/word/2010/wordprocessingDrawing" xmlns:wp="http://schemas.openxmlformats.org/drawingml/2006/wordprocessingDrawing" xmlns:w10="urn:schemas-microsoft-com:office:word" xmlns:w="http://schemas.openxmlformats.org/wordprocessingml/2006/main" xmlns:w14="http://schemas.microsoft.com/office/word/2010/wordml" xmlns:w15="http://schemas.microsoft.com/office/word/2012/wordml" xmlns:w16cex="http://schemas.microsoft.com/office/word/2018/wordml/cex" xmlns:w16cid="http://schemas.microsoft.com/office/word/2016/wordml/cid" xmlns:w16="http://schemas.microsoft.com/office/word/2018/wordml" xmlns:w16sdtdh="http://schemas.microsoft.com/office/word/2020/wordml/sdtdatahash" xmlns:w16se="http://schemas.microsoft.com/office/word/2015/wordml/symex" xmlns:wpg="http://schemas.microsoft.com/office/word/2010/wordprocessingGroup" xmlns:wpi="http://schemas.microsoft.com/office/word/2010/wordprocessingInk" xmlns:wne="http://schemas.microsoft.com/office/word/2006/wordml" xmlns:wps="http://schemas.microsoft.com/office/word/2010/wordprocessingShape" mc:Ignorable="w14 w15 w16se w16cid w16 w16cex w16sdtdh wp14">
   <w:abstractNum w:abstractNumId="0" w15:restartNumberingAfterBreak="0">
     <w:nsid w:val="18187F51"/>
     <w:multiLevelType w:val="multilevel"/>
@@ -1919,7 +2279,7 @@
         <w:sz w:val="20"/>
       </w:rPr>
     </w:lvl>
-    <w:lvl w:ilvl="1" w:tentative="1">
+    <w:lvl w:ilvl="1">
       <w:start w:val="1"/>
       <w:numFmt w:val="bullet"/>
       <w:lvlText w:val=""/>
@@ -2048,8 +2408,124 @@
       </w:rPr>
     </w:lvl>
   </w:abstractNum>
-  <w:num w:numId="1">
+  <w:abstractNum w:abstractNumId="1" w15:restartNumberingAfterBreak="0">
+    <w:nsid w:val="788C622D"/>
+    <w:multiLevelType w:val="hybridMultilevel"/>
+    <w:tmpl w:val="4FB091EC"/>
+    <w:lvl w:ilvl="0" w:tplc="D32E22D2">
+      <w:start w:val="5"/>
+      <w:numFmt w:val="bullet"/>
+      <w:lvlText w:val="-"/>
+      <w:lvlJc w:val="left"/>
+      <w:pPr>
+        <w:ind w:left="1440" w:hanging="360"/>
+      </w:pPr>
+      <w:rPr>
+        <w:rFonts w:ascii="Times New Roman" w:eastAsia="Times New Roman" w:hAnsi="Times New Roman" w:cs="Times New Roman" w:hint="default"/>
+      </w:rPr>
+    </w:lvl>
+    <w:lvl w:ilvl="1" w:tplc="04090003" w:tentative="1">
+      <w:start w:val="1"/>
+      <w:numFmt w:val="bullet"/>
+      <w:lvlText w:val="o"/>
+      <w:lvlJc w:val="left"/>
+      <w:pPr>
+        <w:ind w:left="2160" w:hanging="360"/>
+      </w:pPr>
+      <w:rPr>
+        <w:rFonts w:ascii="Courier New" w:hAnsi="Courier New" w:hint="default"/>
+      </w:rPr>
+    </w:lvl>
+    <w:lvl w:ilvl="2" w:tplc="04090005" w:tentative="1">
+      <w:start w:val="1"/>
+      <w:numFmt w:val="bullet"/>
+      <w:lvlText w:val=""/>
+      <w:lvlJc w:val="left"/>
+      <w:pPr>
+        <w:ind w:left="2880" w:hanging="360"/>
+      </w:pPr>
+      <w:rPr>
+        <w:rFonts w:ascii="Wingdings" w:hAnsi="Wingdings" w:hint="default"/>
+      </w:rPr>
+    </w:lvl>
+    <w:lvl w:ilvl="3" w:tplc="04090001" w:tentative="1">
+      <w:start w:val="1"/>
+      <w:numFmt w:val="bullet"/>
+      <w:lvlText w:val=""/>
+      <w:lvlJc w:val="left"/>
+      <w:pPr>
+        <w:ind w:left="3600" w:hanging="360"/>
+      </w:pPr>
+      <w:rPr>
+        <w:rFonts w:ascii="Symbol" w:hAnsi="Symbol" w:hint="default"/>
+      </w:rPr>
+    </w:lvl>
+    <w:lvl w:ilvl="4" w:tplc="04090003" w:tentative="1">
+      <w:start w:val="1"/>
+      <w:numFmt w:val="bullet"/>
+      <w:lvlText w:val="o"/>
+      <w:lvlJc w:val="left"/>
+      <w:pPr>
+        <w:ind w:left="4320" w:hanging="360"/>
+      </w:pPr>
+      <w:rPr>
+        <w:rFonts w:ascii="Courier New" w:hAnsi="Courier New" w:hint="default"/>
+      </w:rPr>
+    </w:lvl>
+    <w:lvl w:ilvl="5" w:tplc="04090005" w:tentative="1">
+      <w:start w:val="1"/>
+      <w:numFmt w:val="bullet"/>
+      <w:lvlText w:val=""/>
+      <w:lvlJc w:val="left"/>
+      <w:pPr>
+        <w:ind w:left="5040" w:hanging="360"/>
+      </w:pPr>
+      <w:rPr>
+        <w:rFonts w:ascii="Wingdings" w:hAnsi="Wingdings" w:hint="default"/>
+      </w:rPr>
+    </w:lvl>
+    <w:lvl w:ilvl="6" w:tplc="04090001" w:tentative="1">
+      <w:start w:val="1"/>
+      <w:numFmt w:val="bullet"/>
+      <w:lvlText w:val=""/>
+      <w:lvlJc w:val="left"/>
+      <w:pPr>
+        <w:ind w:left="5760" w:hanging="360"/>
+      </w:pPr>
+      <w:rPr>
+        <w:rFonts w:ascii="Symbol" w:hAnsi="Symbol" w:hint="default"/>
+      </w:rPr>
+    </w:lvl>
+    <w:lvl w:ilvl="7" w:tplc="04090003" w:tentative="1">
+      <w:start w:val="1"/>
+      <w:numFmt w:val="bullet"/>
+      <w:lvlText w:val="o"/>
+      <w:lvlJc w:val="left"/>
+      <w:pPr>
+        <w:ind w:left="6480" w:hanging="360"/>
+      </w:pPr>
+      <w:rPr>
+        <w:rFonts w:ascii="Courier New" w:hAnsi="Courier New" w:hint="default"/>
+      </w:rPr>
+    </w:lvl>
+    <w:lvl w:ilvl="8" w:tplc="04090005" w:tentative="1">
+      <w:start w:val="1"/>
+      <w:numFmt w:val="bullet"/>
+      <w:lvlText w:val=""/>
+      <w:lvlJc w:val="left"/>
+      <w:pPr>
+        <w:ind w:left="7200" w:hanging="360"/>
+      </w:pPr>
+      <w:rPr>
+        <w:rFonts w:ascii="Wingdings" w:hAnsi="Wingdings" w:hint="default"/>
+      </w:rPr>
+    </w:lvl>
+  </w:abstractNum>
+  <w:num w:numId="1" w16cid:durableId="208224845">
     <w:abstractNumId w:val="0"/>
+  </w:num>
+  <w:num w:numId="2" w16cid:durableId="885988869">
+    <w:abstractNumId w:val="1"/>
   </w:num>
 </w:numbering>
 </file>
@@ -2523,6 +2999,33 @@
       <w:lang w:val="en-CA"/>
     </w:rPr>
   </w:style>
+  <w:style w:type="paragraph" w:styleId="ListParagraph">
+    <w:name w:val="List Paragraph"/>
+    <w:basedOn w:val="Normal"/>
+    <w:uiPriority w:val="34"/>
+    <w:qFormat/>
+    <w:rsid w:val="008943DB"/>
+    <w:pPr>
+      <w:ind w:left="720"/>
+      <w:contextualSpacing/>
+    </w:pPr>
+  </w:style>
+  <w:style w:type="character" w:styleId="Hyperlink">
+    <w:name w:val="Hyperlink"/>
+    <w:basedOn w:val="DefaultParagraphFont"/>
+    <w:uiPriority w:val="99"/>
+    <w:unhideWhenUsed/>
+    <w:rsid w:val="008943DB"/>
+    <w:rPr>
+      <w:color w:val="0563C1" w:themeColor="hyperlink"/>
+      <w:u w:val="single"/>
+    </w:rPr>
+  </w:style>
+  <w:style w:type="character" w:customStyle="1" w:styleId="title-text">
+    <w:name w:val="title-text"/>
+    <w:basedOn w:val="DefaultParagraphFont"/>
+    <w:rsid w:val="008943DB"/>
+  </w:style>
 </w:styles>
 </file>
 

</xml_diff>